<commit_message>
updated docs with github link
</commit_message>
<xml_diff>
--- a/docs/doc_JBr49282.docx
+++ b/docs/doc_JBr49282.docx
@@ -207,8 +207,8 @@
         </w:rPr>
       </w:pPr>
       <w:r>
-        <w:object w:dxaOrig="5601" w:dyaOrig="6912">
-          <v:rect xmlns:o="urn:schemas-microsoft-com:office:office" xmlns:v="urn:schemas-microsoft-com:vml" id="rectole0000000000" style="width:280.050000pt;height:345.600000pt" o:preferrelative="t" o:ole="">
+        <w:object w:dxaOrig="5669" w:dyaOrig="7005">
+          <v:rect xmlns:o="urn:schemas-microsoft-com:office:office" xmlns:v="urn:schemas-microsoft-com:vml" id="rectole0000000000" style="width:283.450000pt;height:350.250000pt" o:preferrelative="t" o:ole="">
             <o:lock v:ext="edit"/>
             <v:imagedata xmlns:r="http://schemas.openxmlformats.org/officeDocument/2006/relationships" r:id="docRId1" o:title=""/>
           </v:rect>
@@ -555,6 +555,46 @@
           <w:shd w:fill="auto" w:val="clear"/>
         </w:rPr>
       </w:pPr>
+      <w:r>
+        <w:rPr>
+          <w:rFonts w:ascii="Calibri Light" w:hAnsi="Calibri Light" w:cs="Calibri Light" w:eastAsia="Calibri Light"/>
+          <w:color w:val="2E74B5"/>
+          <w:spacing w:val="0"/>
+          <w:position w:val="0"/>
+          <w:sz w:val="32"/>
+          <w:shd w:fill="auto" w:val="clear"/>
+        </w:rPr>
+        <w:t xml:space="preserve">Github Link:</w:t>
+      </w:r>
+    </w:p>
+    <w:p>
+      <w:pPr>
+        <w:spacing w:before="0" w:after="160" w:line="259"/>
+        <w:ind w:right="0" w:left="0" w:firstLine="0"/>
+        <w:jc w:val="left"/>
+        <w:rPr>
+          <w:rFonts w:ascii="Calibri Light" w:hAnsi="Calibri Light" w:cs="Calibri Light" w:eastAsia="Calibri Light"/>
+          <w:color w:val="2E74B5"/>
+          <w:spacing w:val="0"/>
+          <w:position w:val="0"/>
+          <w:sz w:val="32"/>
+          <w:shd w:fill="auto" w:val="clear"/>
+        </w:rPr>
+      </w:pPr>
+      <w:hyperlink xmlns:r="http://schemas.openxmlformats.org/officeDocument/2006/relationships" r:id="docRId2">
+        <w:r>
+          <w:rPr>
+            <w:rFonts w:ascii="Calibri" w:hAnsi="Calibri" w:cs="Calibri" w:eastAsia="Calibri"/>
+            <w:color w:val="0000FF"/>
+            <w:spacing w:val="0"/>
+            <w:position w:val="0"/>
+            <w:sz w:val="22"/>
+            <w:u w:val="single"/>
+            <w:shd w:fill="auto" w:val="clear"/>
+          </w:rPr>
+          <w:t xml:space="preserve">https://github.com/Jack-Braun/Jack-Braun.github.io.git</w:t>
+        </w:r>
+      </w:hyperlink>
     </w:p>
     <w:p>
       <w:pPr>
@@ -624,7 +664,7 @@
           <w:shd w:fill="auto" w:val="clear"/>
         </w:rPr>
       </w:pPr>
-      <w:hyperlink xmlns:r="http://schemas.openxmlformats.org/officeDocument/2006/relationships" r:id="docRId2">
+      <w:hyperlink xmlns:r="http://schemas.openxmlformats.org/officeDocument/2006/relationships" r:id="docRId3">
         <w:r>
           <w:rPr>
             <w:rFonts w:ascii="Calibri" w:hAnsi="Calibri" w:cs="Calibri" w:eastAsia="Calibri"/>
@@ -679,7 +719,7 @@
           <w:shd w:fill="auto" w:val="clear"/>
         </w:rPr>
       </w:pPr>
-      <w:hyperlink xmlns:r="http://schemas.openxmlformats.org/officeDocument/2006/relationships" r:id="docRId3">
+      <w:hyperlink xmlns:r="http://schemas.openxmlformats.org/officeDocument/2006/relationships" r:id="docRId4">
         <w:r>
           <w:rPr>
             <w:rFonts w:ascii="Calibri" w:hAnsi="Calibri" w:cs="Calibri" w:eastAsia="Calibri"/>
@@ -734,7 +774,7 @@
           <w:shd w:fill="auto" w:val="clear"/>
         </w:rPr>
       </w:pPr>
-      <w:hyperlink xmlns:r="http://schemas.openxmlformats.org/officeDocument/2006/relationships" r:id="docRId4">
+      <w:hyperlink xmlns:r="http://schemas.openxmlformats.org/officeDocument/2006/relationships" r:id="docRId5">
         <w:r>
           <w:rPr>
             <w:rFonts w:ascii="Calibri" w:hAnsi="Calibri" w:cs="Calibri" w:eastAsia="Calibri"/>
@@ -789,7 +829,7 @@
           <w:shd w:fill="auto" w:val="clear"/>
         </w:rPr>
       </w:pPr>
-      <w:hyperlink xmlns:r="http://schemas.openxmlformats.org/officeDocument/2006/relationships" r:id="docRId5">
+      <w:hyperlink xmlns:r="http://schemas.openxmlformats.org/officeDocument/2006/relationships" r:id="docRId6">
         <w:r>
           <w:rPr>
             <w:rFonts w:ascii="Calibri" w:hAnsi="Calibri" w:cs="Calibri" w:eastAsia="Calibri"/>
@@ -844,7 +884,7 @@
           <w:shd w:fill="auto" w:val="clear"/>
         </w:rPr>
       </w:pPr>
-      <w:hyperlink xmlns:r="http://schemas.openxmlformats.org/officeDocument/2006/relationships" r:id="docRId6">
+      <w:hyperlink xmlns:r="http://schemas.openxmlformats.org/officeDocument/2006/relationships" r:id="docRId7">
         <w:r>
           <w:rPr>
             <w:rFonts w:ascii="Calibri" w:hAnsi="Calibri" w:cs="Calibri" w:eastAsia="Calibri"/>
@@ -910,7 +950,7 @@
           <w:shd w:fill="auto" w:val="clear"/>
         </w:rPr>
       </w:pPr>
-      <w:hyperlink xmlns:r="http://schemas.openxmlformats.org/officeDocument/2006/relationships" r:id="docRId7">
+      <w:hyperlink xmlns:r="http://schemas.openxmlformats.org/officeDocument/2006/relationships" r:id="docRId8">
         <w:r>
           <w:rPr>
             <w:rFonts w:ascii="Calibri" w:hAnsi="Calibri" w:cs="Calibri" w:eastAsia="Calibri"/>
@@ -976,7 +1016,7 @@
           <w:shd w:fill="auto" w:val="clear"/>
         </w:rPr>
       </w:pPr>
-      <w:hyperlink xmlns:r="http://schemas.openxmlformats.org/officeDocument/2006/relationships" r:id="docRId8">
+      <w:hyperlink xmlns:r="http://schemas.openxmlformats.org/officeDocument/2006/relationships" r:id="docRId9">
         <w:r>
           <w:rPr>
             <w:rFonts w:ascii="Calibri" w:hAnsi="Calibri" w:cs="Calibri" w:eastAsia="Calibri"/>
@@ -1031,7 +1071,7 @@
           <w:shd w:fill="auto" w:val="clear"/>
         </w:rPr>
       </w:pPr>
-      <w:hyperlink xmlns:r="http://schemas.openxmlformats.org/officeDocument/2006/relationships" r:id="docRId9">
+      <w:hyperlink xmlns:r="http://schemas.openxmlformats.org/officeDocument/2006/relationships" r:id="docRId10">
         <w:r>
           <w:rPr>
             <w:rFonts w:ascii="Calibri" w:hAnsi="Calibri" w:cs="Calibri" w:eastAsia="Calibri"/>

</xml_diff>

<commit_message>
updated docs with website link
</commit_message>
<xml_diff>
--- a/docs/doc_JBr49282.docx
+++ b/docs/doc_JBr49282.docx
@@ -207,8 +207,8 @@
         </w:rPr>
       </w:pPr>
       <w:r>
-        <w:object w:dxaOrig="5669" w:dyaOrig="7005">
-          <v:rect xmlns:o="urn:schemas-microsoft-com:office:office" xmlns:v="urn:schemas-microsoft-com:vml" id="rectole0000000000" style="width:283.450000pt;height:350.250000pt" o:preferrelative="t" o:ole="">
+        <w:object w:dxaOrig="5729" w:dyaOrig="7086">
+          <v:rect xmlns:o="urn:schemas-microsoft-com:office:office" xmlns:v="urn:schemas-microsoft-com:vml" id="rectole0000000000" style="width:286.450000pt;height:354.300000pt" o:preferrelative="t" o:ole="">
             <o:lock v:ext="edit"/>
             <v:imagedata xmlns:r="http://schemas.openxmlformats.org/officeDocument/2006/relationships" r:id="docRId1" o:title=""/>
           </v:rect>
@@ -564,20 +564,20 @@
           <w:sz w:val="32"/>
           <w:shd w:fill="auto" w:val="clear"/>
         </w:rPr>
-        <w:t xml:space="preserve">Github Link:</w:t>
-      </w:r>
-    </w:p>
-    <w:p>
-      <w:pPr>
-        <w:spacing w:before="0" w:after="160" w:line="259"/>
-        <w:ind w:right="0" w:left="0" w:firstLine="0"/>
-        <w:jc w:val="left"/>
-        <w:rPr>
-          <w:rFonts w:ascii="Calibri Light" w:hAnsi="Calibri Light" w:cs="Calibri Light" w:eastAsia="Calibri Light"/>
-          <w:color w:val="2E74B5"/>
-          <w:spacing w:val="0"/>
-          <w:position w:val="0"/>
-          <w:sz w:val="32"/>
+        <w:t xml:space="preserve">Github Link / Website Link:</w:t>
+      </w:r>
+    </w:p>
+    <w:p>
+      <w:pPr>
+        <w:spacing w:before="0" w:after="160" w:line="259"/>
+        <w:ind w:right="0" w:left="0" w:firstLine="0"/>
+        <w:jc w:val="left"/>
+        <w:rPr>
+          <w:rFonts w:ascii="Calibri" w:hAnsi="Calibri" w:cs="Calibri" w:eastAsia="Calibri"/>
+          <w:color w:val="auto"/>
+          <w:spacing w:val="0"/>
+          <w:position w:val="0"/>
+          <w:sz w:val="22"/>
           <w:shd w:fill="auto" w:val="clear"/>
         </w:rPr>
       </w:pPr>
@@ -598,6 +598,35 @@
     </w:p>
     <w:p>
       <w:pPr>
+        <w:spacing w:before="0" w:after="160" w:line="259"/>
+        <w:ind w:right="0" w:left="0" w:firstLine="0"/>
+        <w:jc w:val="left"/>
+        <w:rPr>
+          <w:rFonts w:ascii="Calibri Light" w:hAnsi="Calibri Light" w:cs="Calibri Light" w:eastAsia="Calibri Light"/>
+          <w:color w:val="2E74B5"/>
+          <w:spacing w:val="0"/>
+          <w:position w:val="0"/>
+          <w:sz w:val="32"/>
+          <w:shd w:fill="auto" w:val="clear"/>
+        </w:rPr>
+      </w:pPr>
+      <w:hyperlink xmlns:r="http://schemas.openxmlformats.org/officeDocument/2006/relationships" r:id="docRId3">
+        <w:r>
+          <w:rPr>
+            <w:rFonts w:ascii="Calibri" w:hAnsi="Calibri" w:cs="Calibri" w:eastAsia="Calibri"/>
+            <w:color w:val="0000FF"/>
+            <w:spacing w:val="0"/>
+            <w:position w:val="0"/>
+            <w:sz w:val="22"/>
+            <w:u w:val="single"/>
+            <w:shd w:fill="auto" w:val="clear"/>
+          </w:rPr>
+          <w:t xml:space="preserve">https://jack-braun.github.io/</w:t>
+        </w:r>
+      </w:hyperlink>
+    </w:p>
+    <w:p>
+      <w:pPr>
         <w:keepNext w:val="true"/>
         <w:keepLines w:val="true"/>
         <w:spacing w:before="240" w:after="0" w:line="259"/>
@@ -664,7 +693,7 @@
           <w:shd w:fill="auto" w:val="clear"/>
         </w:rPr>
       </w:pPr>
-      <w:hyperlink xmlns:r="http://schemas.openxmlformats.org/officeDocument/2006/relationships" r:id="docRId3">
+      <w:hyperlink xmlns:r="http://schemas.openxmlformats.org/officeDocument/2006/relationships" r:id="docRId4">
         <w:r>
           <w:rPr>
             <w:rFonts w:ascii="Calibri" w:hAnsi="Calibri" w:cs="Calibri" w:eastAsia="Calibri"/>
@@ -719,7 +748,7 @@
           <w:shd w:fill="auto" w:val="clear"/>
         </w:rPr>
       </w:pPr>
-      <w:hyperlink xmlns:r="http://schemas.openxmlformats.org/officeDocument/2006/relationships" r:id="docRId4">
+      <w:hyperlink xmlns:r="http://schemas.openxmlformats.org/officeDocument/2006/relationships" r:id="docRId5">
         <w:r>
           <w:rPr>
             <w:rFonts w:ascii="Calibri" w:hAnsi="Calibri" w:cs="Calibri" w:eastAsia="Calibri"/>
@@ -774,7 +803,7 @@
           <w:shd w:fill="auto" w:val="clear"/>
         </w:rPr>
       </w:pPr>
-      <w:hyperlink xmlns:r="http://schemas.openxmlformats.org/officeDocument/2006/relationships" r:id="docRId5">
+      <w:hyperlink xmlns:r="http://schemas.openxmlformats.org/officeDocument/2006/relationships" r:id="docRId6">
         <w:r>
           <w:rPr>
             <w:rFonts w:ascii="Calibri" w:hAnsi="Calibri" w:cs="Calibri" w:eastAsia="Calibri"/>
@@ -829,7 +858,7 @@
           <w:shd w:fill="auto" w:val="clear"/>
         </w:rPr>
       </w:pPr>
-      <w:hyperlink xmlns:r="http://schemas.openxmlformats.org/officeDocument/2006/relationships" r:id="docRId6">
+      <w:hyperlink xmlns:r="http://schemas.openxmlformats.org/officeDocument/2006/relationships" r:id="docRId7">
         <w:r>
           <w:rPr>
             <w:rFonts w:ascii="Calibri" w:hAnsi="Calibri" w:cs="Calibri" w:eastAsia="Calibri"/>
@@ -884,7 +913,7 @@
           <w:shd w:fill="auto" w:val="clear"/>
         </w:rPr>
       </w:pPr>
-      <w:hyperlink xmlns:r="http://schemas.openxmlformats.org/officeDocument/2006/relationships" r:id="docRId7">
+      <w:hyperlink xmlns:r="http://schemas.openxmlformats.org/officeDocument/2006/relationships" r:id="docRId8">
         <w:r>
           <w:rPr>
             <w:rFonts w:ascii="Calibri" w:hAnsi="Calibri" w:cs="Calibri" w:eastAsia="Calibri"/>
@@ -950,7 +979,7 @@
           <w:shd w:fill="auto" w:val="clear"/>
         </w:rPr>
       </w:pPr>
-      <w:hyperlink xmlns:r="http://schemas.openxmlformats.org/officeDocument/2006/relationships" r:id="docRId8">
+      <w:hyperlink xmlns:r="http://schemas.openxmlformats.org/officeDocument/2006/relationships" r:id="docRId9">
         <w:r>
           <w:rPr>
             <w:rFonts w:ascii="Calibri" w:hAnsi="Calibri" w:cs="Calibri" w:eastAsia="Calibri"/>
@@ -1016,7 +1045,7 @@
           <w:shd w:fill="auto" w:val="clear"/>
         </w:rPr>
       </w:pPr>
-      <w:hyperlink xmlns:r="http://schemas.openxmlformats.org/officeDocument/2006/relationships" r:id="docRId9">
+      <w:hyperlink xmlns:r="http://schemas.openxmlformats.org/officeDocument/2006/relationships" r:id="docRId10">
         <w:r>
           <w:rPr>
             <w:rFonts w:ascii="Calibri" w:hAnsi="Calibri" w:cs="Calibri" w:eastAsia="Calibri"/>
@@ -1071,7 +1100,7 @@
           <w:shd w:fill="auto" w:val="clear"/>
         </w:rPr>
       </w:pPr>
-      <w:hyperlink xmlns:r="http://schemas.openxmlformats.org/officeDocument/2006/relationships" r:id="docRId10">
+      <w:hyperlink xmlns:r="http://schemas.openxmlformats.org/officeDocument/2006/relationships" r:id="docRId11">
         <w:r>
           <w:rPr>
             <w:rFonts w:ascii="Calibri" w:hAnsi="Calibri" w:cs="Calibri" w:eastAsia="Calibri"/>

</xml_diff>